<commit_message>
made correction in 2_c
</commit_message>
<xml_diff>
--- a/Digital Image Processing Laboratory.docx
+++ b/Digital Image Processing Laboratory.docx
@@ -106,6 +106,20 @@
         <w:pStyle w:val="ListParagraph"/>
         <w:numPr>
           <w:ilvl w:val="0"/>
+          <w:numId w:val="2"/>
+        </w:numPr>
+        <w:rPr/>
+      </w:pPr>
+      <w:r>
+        <w:rPr/>
+        <w:t>Histogram equalization, histogram matching (</w:t>
+      </w:r>
+    </w:p>
+    <w:p>
+      <w:pPr>
+        <w:pStyle w:val="ListParagraph"/>
+        <w:numPr>
+          <w:ilvl w:val="0"/>
           <w:numId w:val="1"/>
         </w:numPr>
         <w:rPr/>
@@ -333,6 +347,37 @@
       <w:r>
         <w:rPr/>
         <w:t xml:space="preserve">Boundary extraction using morphological operation </w:t>
+      </w:r>
+    </w:p>
+    <w:p>
+      <w:pPr>
+        <w:pStyle w:val="ListParagraph"/>
+        <w:numPr>
+          <w:ilvl w:val="0"/>
+          <w:numId w:val="0"/>
+        </w:numPr>
+        <w:ind w:hanging="0"/>
+        <w:rPr/>
+      </w:pPr>
+      <w:r>
+        <w:rPr/>
+        <w:t>6.</w:t>
+        <w:tab/>
+      </w:r>
+    </w:p>
+    <w:p>
+      <w:pPr>
+        <w:pStyle w:val="ListParagraph"/>
+        <w:numPr>
+          <w:ilvl w:val="0"/>
+          <w:numId w:val="0"/>
+        </w:numPr>
+        <w:ind w:hanging="0"/>
+        <w:rPr/>
+      </w:pPr>
+      <w:r>
+        <w:rPr/>
+        <w:t>a. Sharpening, How to detect point, edge and line in an image</w:t>
       </w:r>
     </w:p>
     <w:p>

</xml_diff>